<commit_message>
texto, imagens e lista
</commit_message>
<xml_diff>
--- a/Textos Apoio/semantica.docx
+++ b/Textos Apoio/semantica.docx
@@ -184,12 +184,331 @@
       </w:pPr>
     </w:p>
     <w:p>
+      <w:r>
+        <w:t xml:space="preserve">Seletores e declarações </w:t>
+      </w:r>
+    </w:p>
+    <w:p>
       <w:pPr>
         <w:rPr>
           <w:b/>
           <w:bCs/>
         </w:rPr>
       </w:pPr>
+      <w:r>
+        <w:rPr>
+          <w:b/>
+          <w:bCs/>
+        </w:rPr>
+        <w:t>Id e classes</w:t>
+      </w:r>
+    </w:p>
+    <w:p>
+      <w:r>
+        <w:rPr>
+          <w:b/>
+          <w:bCs/>
+        </w:rPr>
+        <w:t>.</w:t>
+      </w:r>
+      <w:r>
+        <w:t>class</w:t>
+      </w:r>
+      <w:r>
+        <w:tab/>
+      </w:r>
+    </w:p>
+    <w:p>
+      <w:r>
+        <w:t>#id</w:t>
+      </w:r>
+      <w:r>
+        <w:tab/>
+        <w:t>so pode ser usado uma vez na pagina</w:t>
+      </w:r>
+    </w:p>
+    <w:p/>
+    <w:p>
+      <w:pPr>
+        <w:rPr>
+          <w:b/>
+          <w:bCs/>
+          <w:noProof/>
+        </w:rPr>
+      </w:pPr>
+    </w:p>
+    <w:p>
+      <w:pPr>
+        <w:rPr>
+          <w:b/>
+          <w:bCs/>
+        </w:rPr>
+      </w:pPr>
+      <w:r>
+        <w:rPr>
+          <w:b/>
+          <w:bCs/>
+          <w:noProof/>
+        </w:rPr>
+        <w:lastRenderedPageBreak/>
+        <w:drawing>
+          <wp:inline distT="0" distB="0" distL="0" distR="0" wp14:anchorId="0D6CBCE1" wp14:editId="643021CA">
+            <wp:extent cx="2209800" cy="1590675"/>
+            <wp:effectExtent l="0" t="0" r="0" b="9525"/>
+            <wp:docPr id="1" name="Imagem 1"/>
+            <wp:cNvGraphicFramePr>
+              <a:graphicFrameLocks xmlns:a="http://schemas.openxmlformats.org/drawingml/2006/main" noChangeAspect="1"/>
+            </wp:cNvGraphicFramePr>
+            <a:graphic xmlns:a="http://schemas.openxmlformats.org/drawingml/2006/main">
+              <a:graphicData uri="http://schemas.openxmlformats.org/drawingml/2006/picture">
+                <pic:pic xmlns:pic="http://schemas.openxmlformats.org/drawingml/2006/picture">
+                  <pic:nvPicPr>
+                    <pic:cNvPr id="0" name="Picture 1"/>
+                    <pic:cNvPicPr>
+                      <a:picLocks noChangeAspect="1" noChangeArrowheads="1"/>
+                    </pic:cNvPicPr>
+                  </pic:nvPicPr>
+                  <pic:blipFill rotWithShape="1">
+                    <a:blip r:embed="rId4">
+                      <a:extLst>
+                        <a:ext uri="{28A0092B-C50C-407E-A947-70E740481C1C}">
+                          <a14:useLocalDpi xmlns:a14="http://schemas.microsoft.com/office/drawing/2010/main" val="0"/>
+                        </a:ext>
+                      </a:extLst>
+                    </a:blip>
+                    <a:srcRect l="9375" t="4571" r="10070"/>
+                    <a:stretch/>
+                  </pic:blipFill>
+                  <pic:spPr bwMode="auto">
+                    <a:xfrm>
+                      <a:off x="0" y="0"/>
+                      <a:ext cx="2209800" cy="1590675"/>
+                    </a:xfrm>
+                    <a:prstGeom prst="rect">
+                      <a:avLst/>
+                    </a:prstGeom>
+                    <a:noFill/>
+                    <a:ln>
+                      <a:noFill/>
+                    </a:ln>
+                    <a:extLst>
+                      <a:ext uri="{53640926-AAD7-44D8-BBD7-CCE9431645EC}">
+                        <a14:shadowObscured xmlns:a14="http://schemas.microsoft.com/office/drawing/2010/main"/>
+                      </a:ext>
+                    </a:extLst>
+                  </pic:spPr>
+                </pic:pic>
+              </a:graphicData>
+            </a:graphic>
+          </wp:inline>
+        </w:drawing>
+      </w:r>
+    </w:p>
+    <w:p>
+      <w:r>
+        <w:t>Marg</w:t>
+      </w:r>
+      <w:r>
+        <w:t>in</w:t>
+      </w:r>
+      <w:r>
+        <w:rPr>
+          <w:b/>
+          <w:bCs/>
+        </w:rPr>
+        <w:t xml:space="preserve"> = </w:t>
+      </w:r>
+      <w:r>
+        <w:t>espaçamento entre os elementos</w:t>
+      </w:r>
+    </w:p>
+    <w:p>
+      <w:r>
+        <w:t xml:space="preserve">Border = </w:t>
+      </w:r>
+      <w:r>
+        <w:t>circiulam padding e conteúdo</w:t>
+      </w:r>
+    </w:p>
+    <w:p>
+      <w:r>
+        <w:t>Padding = espaçamento entre borda e conteúdo</w:t>
+      </w:r>
+    </w:p>
+    <w:p>
+      <w:r>
+        <w:t>Content = conteúdo em si</w:t>
+      </w:r>
+    </w:p>
+    <w:p/>
+    <w:p>
+      <w:r>
+        <w:t>Background-image: url(“”);</w:t>
+      </w:r>
+    </w:p>
+    <w:p>
+      <w:r>
+        <w:t>Background-position: top;</w:t>
+      </w:r>
+    </w:p>
+    <w:p/>
+    <w:p>
+      <w:r>
+        <w:t>Border: 3px solid blue</w:t>
+      </w:r>
+      <w:r>
+        <w:tab/>
+      </w:r>
+      <w:r>
+        <w:t>Largura tipo e cor</w:t>
+      </w:r>
+    </w:p>
+    <w:p>
+      <w:r>
+        <w:t>Border-radius: ;</w:t>
+      </w:r>
+    </w:p>
+    <w:p/>
+    <w:p>
+      <w:r>
+        <w:t>Web safe fonts – tem na maioria dos navegadores</w:t>
+      </w:r>
+    </w:p>
+    <w:p>
+      <w:r>
+        <w:t>Font-family: ;</w:t>
+      </w:r>
+    </w:p>
+    <w:p>
+      <w:r>
+        <w:t>Font-size:</w:t>
+      </w:r>
+    </w:p>
+    <w:p>
+      <w:r>
+        <w:t>Font-style: italic normal;</w:t>
+      </w:r>
+    </w:p>
+    <w:p>
+      <w:r>
+        <w:t>Font-weight: bold normal;</w:t>
+      </w:r>
+      <w:r>
+        <w:tab/>
+        <w:t>peso da fonte</w:t>
+      </w:r>
+    </w:p>
+    <w:p>
+      <w:r>
+        <w:t>Text-transform: uppercase lowercase capitalize;</w:t>
+      </w:r>
+      <w:r>
+        <w:tab/>
+      </w:r>
+    </w:p>
+    <w:p>
+      <w:r>
+        <w:t xml:space="preserve">Text-decoration: underline, overlie, line-through; </w:t>
+      </w:r>
+      <w:r>
+        <w:tab/>
+        <w:t>linha no texto</w:t>
+      </w:r>
+    </w:p>
+    <w:p/>
+    <w:p>
+      <w:pPr>
+        <w:rPr>
+          <w:rFonts w:ascii="Helvetica" w:hAnsi="Helvetica" w:cs="Helvetica"/>
+          <w:sz w:val="23"/>
+          <w:szCs w:val="23"/>
+          <w:shd w:val="clear" w:color="auto" w:fill="FFFFFF"/>
+        </w:rPr>
+      </w:pPr>
+      <w:r>
+        <w:t>Lsit-style-type: square Upper-roman “</w:t>
+      </w:r>
+      <w:r>
+        <w:rPr>
+          <w:rFonts w:ascii="Helvetica" w:hAnsi="Helvetica" w:cs="Helvetica"/>
+          <w:sz w:val="23"/>
+          <w:szCs w:val="23"/>
+          <w:shd w:val="clear" w:color="auto" w:fill="FFFFFF"/>
+        </w:rPr>
+        <w:t>\</w:t>
+      </w:r>
+      <w:r>
+        <w:rPr>
+          <w:rFonts w:ascii="Helvetica" w:hAnsi="Helvetica" w:cs="Helvetica"/>
+          <w:sz w:val="23"/>
+          <w:szCs w:val="23"/>
+          <w:shd w:val="clear" w:color="auto" w:fill="FFFFFF"/>
+        </w:rPr>
+        <w:t>1f44d”;</w:t>
+      </w:r>
+    </w:p>
+    <w:p>
+      <w:r>
+        <w:rPr>
+          <w:rFonts w:ascii="Helvetica" w:hAnsi="Helvetica" w:cs="Helvetica"/>
+          <w:sz w:val="23"/>
+          <w:szCs w:val="23"/>
+          <w:shd w:val="clear" w:color="auto" w:fill="FFFFFF"/>
+        </w:rPr>
+        <w:t>List-style-image: url(“”);</w:t>
+      </w:r>
+    </w:p>
+    <w:p>
+      <w:pPr>
+        <w:rPr>
+          <w:vanish/>
+          <w:specVanish/>
+        </w:rPr>
+      </w:pPr>
+    </w:p>
+    <w:p>
+      <w:r>
+        <w:t xml:space="preserve"> </w:t>
+      </w:r>
+    </w:p>
+    <w:p/>
+    <w:p/>
+    <w:p/>
+    <w:p>
+      <w:r>
+        <w:lastRenderedPageBreak/>
+        <w:t>Dimensões e alinhamentos</w:t>
+      </w:r>
+    </w:p>
+    <w:p>
+      <w:r>
+        <w:t>Width</w:t>
+      </w:r>
+    </w:p>
+    <w:p>
+      <w:r>
+        <w:t>Height</w:t>
+      </w:r>
+    </w:p>
+    <w:p>
+      <w:r>
+        <w:t>Max-width</w:t>
+      </w:r>
+    </w:p>
+    <w:p>
+      <w:r>
+        <w:t>Max-height</w:t>
+      </w:r>
+    </w:p>
+    <w:p>
+      <w:r>
+        <w:t>Margin</w:t>
+      </w:r>
+    </w:p>
+    <w:p>
+      <w:r>
+        <w:t>Text-align</w:t>
+      </w:r>
     </w:p>
     <w:sectPr>
       <w:pgSz w:w="11906" w:h="16838"/>

</xml_diff>